<commit_message>
Add translation for lab 5
</commit_message>
<xml_diff>
--- a/!RU 05. Cloud Integration/RUS 05. Lab. Azure Mobile Apps.docx
+++ b/!RU 05. Cloud Integration/RUS 05. Lab. Azure Mobile Apps.docx
@@ -106,15 +106,7 @@
           <w:noProof/>
           <w:lang w:val="ru-RU"/>
         </w:rPr>
-        <w:t xml:space="preserve">Лабораторная </w:t>
-      </w:r>
-      <w:r>
-        <w:rPr>
-          <w:noProof/>
-          <w:lang w:val="ru-RU"/>
-        </w:rPr>
-        <w:softHyphen/>
-        <w:t>работа</w:t>
+        <w:t>Лабораторный практикум</w:t>
       </w:r>
     </w:p>
     <w:p>
@@ -279,20 +271,6 @@
           <w:sz w:val="20"/>
           <w:szCs w:val="24"/>
           <w:lang w:eastAsia="ko-KR"/>
-        </w:rPr>
-      </w:pPr>
-    </w:p>
-    <w:p>
-      <w:pPr>
-        <w:rPr>
-          <w:noProof/>
-        </w:rPr>
-      </w:pPr>
-    </w:p>
-    <w:p>
-      <w:pPr>
-        <w:rPr>
-          <w:noProof/>
         </w:rPr>
       </w:pPr>
     </w:p>
@@ -1533,7 +1511,7 @@
             <w:rStyle w:val="af0"/>
             <w:lang w:val="ru-RU"/>
           </w:rPr>
-          <w:t>Выводы</w:t>
+          <w:t>заключение</w:t>
         </w:r>
         <w:r>
           <w:rPr>
@@ -1619,6 +1597,7 @@
         </w:placeholder>
         <w:text/>
       </w:sdtPr>
+      <w:sdtEndPr/>
       <w:sdtContent>
         <w:p>
           <w:pPr>
@@ -3652,6 +3631,7 @@
           <w:noProof/>
           <w:lang w:val="ru-RU"/>
         </w:rPr>
+        <w:lastRenderedPageBreak/>
         <w:t>Настройка</w:t>
       </w:r>
     </w:p>
@@ -4225,6 +4205,7 @@
         <w:rPr>
           <w:lang w:val="ru-RU"/>
         </w:rPr>
+        <w:lastRenderedPageBreak/>
         <w:t>Упражнение 1: Запуск мобильн</w:t>
       </w:r>
       <w:r>
@@ -9777,9 +9758,6 @@
     <w:p>
       <w:pPr>
         <w:pStyle w:val="Step"/>
-        <w:rPr>
-          <w:lang w:val="ru-RU"/>
-        </w:rPr>
       </w:pPr>
       <w:r>
         <w:rPr>
@@ -9788,27 +9766,18 @@
         <w:t>Для</w:t>
       </w:r>
       <w:r>
-        <w:rPr>
-          <w:lang w:val="ru-RU"/>
-        </w:rPr>
         <w:t xml:space="preserve"> </w:t>
       </w:r>
       <w:r>
         <w:t>Solution</w:t>
       </w:r>
       <w:r>
-        <w:rPr>
-          <w:lang w:val="ru-RU"/>
-        </w:rPr>
         <w:t xml:space="preserve"> </w:t>
       </w:r>
       <w:r>
         <w:t>Configuration</w:t>
       </w:r>
       <w:r>
-        <w:rPr>
-          <w:lang w:val="ru-RU"/>
-        </w:rPr>
         <w:t xml:space="preserve"> </w:t>
       </w:r>
       <w:r>
@@ -9818,18 +9787,12 @@
         <w:t>выберите</w:t>
       </w:r>
       <w:r>
-        <w:rPr>
-          <w:lang w:val="ru-RU"/>
-        </w:rPr>
         <w:t xml:space="preserve"> </w:t>
       </w:r>
       <w:r>
         <w:t>Debug</w:t>
       </w:r>
       <w:r>
-        <w:rPr>
-          <w:lang w:val="ru-RU"/>
-        </w:rPr>
         <w:t xml:space="preserve">, </w:t>
       </w:r>
       <w:r>
@@ -9839,9 +9802,6 @@
         <w:t>а</w:t>
       </w:r>
       <w:r>
-        <w:rPr>
-          <w:lang w:val="ru-RU"/>
-        </w:rPr>
         <w:t xml:space="preserve"> </w:t>
       </w:r>
       <w:r>
@@ -9851,27 +9811,18 @@
         <w:t>для</w:t>
       </w:r>
       <w:r>
-        <w:rPr>
-          <w:lang w:val="ru-RU"/>
-        </w:rPr>
         <w:t xml:space="preserve"> </w:t>
       </w:r>
       <w:r>
         <w:t>Solution</w:t>
       </w:r>
       <w:r>
-        <w:rPr>
-          <w:lang w:val="ru-RU"/>
-        </w:rPr>
         <w:t xml:space="preserve"> </w:t>
       </w:r>
       <w:r>
         <w:t>Platform</w:t>
       </w:r>
       <w:r>
-        <w:rPr>
-          <w:lang w:val="ru-RU"/>
-        </w:rPr>
         <w:t xml:space="preserve"> </w:t>
       </w:r>
       <w:r>
@@ -9881,18 +9832,12 @@
         <w:t>выберите</w:t>
       </w:r>
       <w:r>
-        <w:rPr>
-          <w:lang w:val="ru-RU"/>
-        </w:rPr>
         <w:t xml:space="preserve"> </w:t>
       </w:r>
       <w:r>
         <w:t>Any</w:t>
       </w:r>
       <w:r>
-        <w:rPr>
-          <w:lang w:val="ru-RU"/>
-        </w:rPr>
         <w:t xml:space="preserve"> </w:t>
       </w:r>
       <w:r>
@@ -9901,7 +9846,6 @@
       <w:r>
         <w:rPr>
           <w:b/>
-          <w:lang w:val="ru-RU"/>
         </w:rPr>
         <w:t xml:space="preserve"> </w:t>
       </w:r>
@@ -9914,14 +9858,10 @@
       <w:r>
         <w:rPr>
           <w:b/>
-          <w:lang w:val="ru-RU"/>
         </w:rPr>
         <w:t>86</w:t>
       </w:r>
       <w:r>
-        <w:rPr>
-          <w:lang w:val="ru-RU"/>
-        </w:rPr>
         <w:t xml:space="preserve">. </w:t>
       </w:r>
       <w:r>
@@ -9931,27 +9871,18 @@
         <w:t>Выберите</w:t>
       </w:r>
       <w:r>
-        <w:rPr>
-          <w:lang w:val="ru-RU"/>
-        </w:rPr>
         <w:t xml:space="preserve"> </w:t>
       </w:r>
       <w:r>
         <w:t>Local</w:t>
       </w:r>
       <w:r>
-        <w:rPr>
-          <w:lang w:val="ru-RU"/>
-        </w:rPr>
         <w:t xml:space="preserve"> </w:t>
       </w:r>
       <w:r>
         <w:t>Machine</w:t>
       </w:r>
       <w:r>
-        <w:rPr>
-          <w:lang w:val="ru-RU"/>
-        </w:rPr>
         <w:t xml:space="preserve"> </w:t>
       </w:r>
       <w:r>
@@ -9961,9 +9892,6 @@
         <w:t>из</w:t>
       </w:r>
       <w:r>
-        <w:rPr>
-          <w:lang w:val="ru-RU"/>
-        </w:rPr>
         <w:t xml:space="preserve"> </w:t>
       </w:r>
       <w:r>
@@ -9973,27 +9901,18 @@
         <w:t>списка</w:t>
       </w:r>
       <w:r>
-        <w:rPr>
-          <w:lang w:val="ru-RU"/>
-        </w:rPr>
         <w:t xml:space="preserve"> </w:t>
       </w:r>
       <w:r>
         <w:t>Debug</w:t>
       </w:r>
       <w:r>
-        <w:rPr>
-          <w:lang w:val="ru-RU"/>
-        </w:rPr>
         <w:t xml:space="preserve"> </w:t>
       </w:r>
       <w:r>
         <w:t>Target</w:t>
       </w:r>
       <w:r>
-        <w:rPr>
-          <w:lang w:val="ru-RU"/>
-        </w:rPr>
         <w:t xml:space="preserve"> </w:t>
       </w:r>
       <w:r>
@@ -10003,9 +9922,6 @@
         <w:t>справа</w:t>
       </w:r>
       <w:r>
-        <w:rPr>
-          <w:lang w:val="ru-RU"/>
-        </w:rPr>
         <w:t xml:space="preserve"> </w:t>
       </w:r>
       <w:r>
@@ -10015,9 +9931,6 @@
         <w:t>от</w:t>
       </w:r>
       <w:r>
-        <w:rPr>
-          <w:lang w:val="ru-RU"/>
-        </w:rPr>
         <w:t xml:space="preserve"> </w:t>
       </w:r>
       <w:r>
@@ -10027,27 +9940,18 @@
         <w:t>кнопки</w:t>
       </w:r>
       <w:r>
-        <w:rPr>
-          <w:lang w:val="ru-RU"/>
-        </w:rPr>
         <w:t xml:space="preserve"> </w:t>
       </w:r>
       <w:r>
         <w:t>Start</w:t>
       </w:r>
       <w:r>
-        <w:rPr>
-          <w:lang w:val="ru-RU"/>
-        </w:rPr>
         <w:t xml:space="preserve"> </w:t>
       </w:r>
       <w:r>
         <w:t>Debugging</w:t>
       </w:r>
       <w:r>
-        <w:rPr>
-          <w:lang w:val="ru-RU"/>
-        </w:rPr>
         <w:t>.</w:t>
       </w:r>
     </w:p>
@@ -15048,6 +14952,7 @@
           <w:color w:val="00B050"/>
           <w:sz w:val="20"/>
         </w:rPr>
+        <w:lastRenderedPageBreak/>
         <w:t xml:space="preserve">        </w:t>
       </w:r>
       <w:r>
@@ -15135,7 +15040,6 @@
           <w:color w:val="00B050"/>
           <w:sz w:val="20"/>
         </w:rPr>
-        <w:lastRenderedPageBreak/>
         <w:t xml:space="preserve">          </w:t>
       </w:r>
       <w:r>
@@ -16548,6 +16452,7 @@
         <w:rPr>
           <w:lang w:val="ru-RU"/>
         </w:rPr>
+        <w:lastRenderedPageBreak/>
         <w:t xml:space="preserve">Теперь вы </w:t>
       </w:r>
       <w:r>
@@ -16830,7 +16735,6 @@
           <w:sz w:val="20"/>
           <w:lang w:val="en-GB"/>
         </w:rPr>
-        <w:lastRenderedPageBreak/>
         <w:t xml:space="preserve">// using an Azure Active Directory sign-in. </w:t>
       </w:r>
     </w:p>
@@ -18209,6 +18113,7 @@
         <w:rPr>
           <w:lang w:val="ru-RU"/>
         </w:rPr>
+        <w:lastRenderedPageBreak/>
         <w:t xml:space="preserve">Добавьте следующий метод </w:t>
       </w:r>
       <w:r>
@@ -19676,6 +19581,7 @@
         <w:rPr>
           <w:lang w:val="ru-RU"/>
         </w:rPr>
+        <w:lastRenderedPageBreak/>
         <w:t>Вы увиди</w:t>
       </w:r>
       <w:r>
@@ -20411,14 +20317,7 @@
         <w:rPr>
           <w:lang w:val="ru-RU"/>
         </w:rPr>
-        <w:t xml:space="preserve"> вы увидите это в </w:t>
-      </w:r>
-      <w:r>
-        <w:rPr>
-          <w:lang w:val="ru-RU"/>
-        </w:rPr>
-        <w:lastRenderedPageBreak/>
-        <w:t xml:space="preserve">качестве элементов </w:t>
+        <w:t xml:space="preserve"> вы увидите это в качестве элементов </w:t>
       </w:r>
       <w:r>
         <w:t>ToDo</w:t>
@@ -20666,6 +20565,7 @@
         <w:rPr>
           <w:lang w:val="ru-RU"/>
         </w:rPr>
+        <w:lastRenderedPageBreak/>
         <w:t xml:space="preserve">Когда вы войдете, приложение </w:t>
       </w:r>
       <w:r>
@@ -21275,7 +21175,6 @@
         <w:rPr>
           <w:lang w:val="ru-RU"/>
         </w:rPr>
-        <w:lastRenderedPageBreak/>
         <w:t xml:space="preserve">В </w:t>
       </w:r>
       <w:r>
@@ -21597,6 +21496,7 @@
         <w:rPr>
           <w:lang w:val="ru-RU"/>
         </w:rPr>
+        <w:lastRenderedPageBreak/>
         <w:t>Задание</w:t>
       </w:r>
       <w:r>
@@ -22063,7 +21963,7 @@
       <w:pPr>
         <w:rPr>
           <w:rFonts w:ascii="Calibri" w:eastAsia="Times New Roman" w:hAnsi="Calibri" w:cs="Arial"/>
-          <w:lang w:val="ru-RU" w:bidi="ar-SA"/>
+          <w:lang w:bidi="ar-SA"/>
         </w:rPr>
       </w:pPr>
     </w:p>
@@ -22983,7 +22883,6 @@
           <w:sz w:val="20"/>
           <w:lang w:val="en-GB"/>
         </w:rPr>
-        <w:lastRenderedPageBreak/>
         <w:t xml:space="preserve">            </w:t>
       </w:r>
       <w:r>
@@ -23460,6 +23359,7 @@
           <w:sz w:val="20"/>
           <w:lang w:val="en-GB"/>
         </w:rPr>
+        <w:lastRenderedPageBreak/>
         <w:t xml:space="preserve">            </w:t>
       </w:r>
       <w:r>
@@ -25554,12 +25454,11 @@
           <w:lang w:val="ru-RU"/>
         </w:rPr>
       </w:pPr>
-      <w:bookmarkStart w:id="9" w:name="_GoBack"/>
-      <w:bookmarkEnd w:id="9"/>
-      <w:r>
-        <w:rPr>
-          <w:lang w:val="ru-RU"/>
-        </w:rPr>
+      <w:r>
+        <w:rPr>
+          <w:lang w:val="ru-RU"/>
+        </w:rPr>
+        <w:lastRenderedPageBreak/>
         <w:t>В этой версии</w:t>
       </w:r>
       <w:r>
@@ -25986,14 +25885,7 @@
             <w:rStyle w:val="af0"/>
             <w:rFonts w:cstheme="minorBidi"/>
           </w:rPr>
-          <w:t>manage</w:t>
-        </w:r>
-        <w:r>
-          <w:rPr>
-            <w:rStyle w:val="af0"/>
-            <w:rFonts w:cstheme="minorBidi"/>
-          </w:rPr>
-          <w:t>d</w:t>
+          <w:t>managed</w:t>
         </w:r>
         <w:r>
           <w:rPr>
@@ -26474,7 +26366,7 @@
           <w:lang w:val="ru-RU"/>
         </w:rPr>
       </w:pPr>
-      <w:bookmarkStart w:id="10" w:name="_Toc431216221"/>
+      <w:bookmarkStart w:id="9" w:name="_Toc431216221"/>
     </w:p>
     <w:p>
       <w:pPr>
@@ -26527,7 +26419,7 @@
         </w:rPr>
         <w:t xml:space="preserve"> хранилища и синхронизации данных в приложении</w:t>
       </w:r>
-      <w:bookmarkEnd w:id="10"/>
+      <w:bookmarkEnd w:id="9"/>
     </w:p>
     <w:p>
       <w:pPr>
@@ -26727,7 +26619,7 @@
           <w:lang w:val="ru-RU"/>
         </w:rPr>
       </w:pPr>
-      <w:bookmarkStart w:id="11" w:name="_Toc431216222"/>
+      <w:bookmarkStart w:id="10" w:name="_Toc431216222"/>
       <w:r>
         <w:rPr>
           <w:lang w:val="ru-RU"/>
@@ -26782,7 +26674,7 @@
         </w:rPr>
         <w:t xml:space="preserve"> </w:t>
       </w:r>
-      <w:bookmarkEnd w:id="11"/>
+      <w:bookmarkEnd w:id="10"/>
     </w:p>
     <w:p>
       <w:pPr>
@@ -29064,9 +28956,6 @@
           <w:numId w:val="0"/>
         </w:numPr>
         <w:ind w:left="720"/>
-        <w:rPr>
-          <w:lang w:val="ru-RU"/>
-        </w:rPr>
       </w:pPr>
     </w:p>
     <w:p>
@@ -29087,9 +28976,6 @@
         <w:t>В</w:t>
       </w:r>
       <w:r>
-        <w:rPr>
-          <w:lang w:val="ru-RU"/>
-        </w:rPr>
         <w:t xml:space="preserve"> </w:t>
       </w:r>
       <w:r>
@@ -29099,9 +28985,6 @@
         <w:t>файле</w:t>
       </w:r>
       <w:r>
-        <w:rPr>
-          <w:lang w:val="ru-RU"/>
-        </w:rPr>
         <w:t xml:space="preserve"> </w:t>
       </w:r>
       <w:r>
@@ -29113,7 +28996,6 @@
       <w:r>
         <w:rPr>
           <w:b/>
-          <w:lang w:val="ru-RU"/>
         </w:rPr>
         <w:t>.</w:t>
       </w:r>
@@ -29124,9 +29006,6 @@
         <w:t>cs</w:t>
       </w:r>
       <w:r>
-        <w:rPr>
-          <w:lang w:val="ru-RU"/>
-        </w:rPr>
         <w:t xml:space="preserve"> </w:t>
       </w:r>
       <w:r>
@@ -29136,9 +29015,6 @@
         <w:t>в</w:t>
       </w:r>
       <w:r>
-        <w:rPr>
-          <w:lang w:val="ru-RU"/>
-        </w:rPr>
         <w:t xml:space="preserve"> </w:t>
       </w:r>
       <w:r>
@@ -29148,15 +29024,9 @@
         <w:t>разделе</w:t>
       </w:r>
       <w:r>
-        <w:rPr>
-          <w:lang w:val="ru-RU"/>
-        </w:rPr>
         <w:t>,</w:t>
       </w:r>
       <w:r>
-        <w:rPr>
-          <w:lang w:val="ru-RU"/>
-        </w:rPr>
         <w:t xml:space="preserve"> </w:t>
       </w:r>
       <w:r>
@@ -29166,9 +29036,6 @@
         <w:t>отмеченном</w:t>
       </w:r>
       <w:r>
-        <w:rPr>
-          <w:lang w:val="ru-RU"/>
-        </w:rPr>
         <w:t xml:space="preserve"> </w:t>
       </w:r>
       <w:r>
@@ -29180,7 +29047,6 @@
       <w:r>
         <w:rPr>
           <w:b/>
-          <w:lang w:val="ru-RU"/>
         </w:rPr>
         <w:t xml:space="preserve"> </w:t>
       </w:r>
@@ -29193,14 +29059,10 @@
       <w:r>
         <w:rPr>
           <w:b/>
-          <w:lang w:val="ru-RU"/>
         </w:rPr>
         <w:t>,</w:t>
       </w:r>
       <w:r>
-        <w:rPr>
-          <w:lang w:val="ru-RU"/>
-        </w:rPr>
         <w:t xml:space="preserve"> </w:t>
       </w:r>
       <w:r>
@@ -29219,9 +29081,6 @@
         <w:t>комментируйте</w:t>
       </w:r>
       <w:r>
-        <w:rPr>
-          <w:lang w:val="ru-RU"/>
-        </w:rPr>
         <w:t xml:space="preserve"> </w:t>
       </w:r>
       <w:r>
@@ -29231,9 +29090,6 @@
         <w:t>методы</w:t>
       </w:r>
       <w:r>
-        <w:rPr>
-          <w:lang w:val="ru-RU"/>
-        </w:rPr>
         <w:t xml:space="preserve"> </w:t>
       </w:r>
       <w:r>
@@ -29244,9 +29100,6 @@
         <w:t>InitLocalStoreAsync</w:t>
       </w:r>
       <w:r>
-        <w:rPr>
-          <w:lang w:val="ru-RU"/>
-        </w:rPr>
         <w:t xml:space="preserve"> </w:t>
       </w:r>
       <w:r>
@@ -29256,9 +29109,6 @@
         <w:t>и</w:t>
       </w:r>
       <w:r>
-        <w:rPr>
-          <w:lang w:val="ru-RU"/>
-        </w:rPr>
         <w:t xml:space="preserve"> </w:t>
       </w:r>
       <w:r>
@@ -29269,15 +29119,9 @@
         <w:t>SyncAsync</w:t>
       </w:r>
       <w:r>
-        <w:rPr>
-          <w:lang w:val="ru-RU"/>
-        </w:rPr>
         <w:t>.</w:t>
       </w:r>
       <w:r>
-        <w:rPr>
-          <w:lang w:val="ru-RU"/>
-        </w:rPr>
         <w:t xml:space="preserve"> </w:t>
       </w:r>
       <w:r>
@@ -30135,6 +29979,7 @@
         <w:rPr>
           <w:lang w:val="ru-RU"/>
         </w:rPr>
+        <w:lastRenderedPageBreak/>
         <w:t>В</w:t>
       </w:r>
       <w:r>
@@ -30823,6 +30668,7 @@
         <w:rPr>
           <w:lang w:val="ru-RU"/>
         </w:rPr>
+        <w:lastRenderedPageBreak/>
         <w:t xml:space="preserve">Измените код в </w:t>
       </w:r>
       <w:r>
@@ -30989,7 +30835,6 @@
         <w:rPr>
           <w:lang w:val="ru-RU"/>
         </w:rPr>
-        <w:lastRenderedPageBreak/>
         <w:t>C#</w:t>
       </w:r>
     </w:p>
@@ -31846,7 +31691,14 @@
         <w:rPr>
           <w:lang w:val="ru-RU"/>
         </w:rPr>
-        <w:t xml:space="preserve">в режиме </w:t>
+        <w:t xml:space="preserve">в </w:t>
+      </w:r>
+      <w:r>
+        <w:rPr>
+          <w:lang w:val="ru-RU"/>
+        </w:rPr>
+        <w:lastRenderedPageBreak/>
+        <w:t xml:space="preserve">режиме </w:t>
       </w:r>
       <w:r>
         <w:rPr>
@@ -31899,7 +31751,7 @@
           <w:lang w:val="ru-RU"/>
         </w:rPr>
       </w:pPr>
-      <w:bookmarkStart w:id="12" w:name="_Toc431216223"/>
+      <w:bookmarkStart w:id="11" w:name="_Toc431216223"/>
       <w:r>
         <w:rPr>
           <w:lang w:val="ru-RU"/>
@@ -31942,7 +31794,7 @@
         </w:rPr>
         <w:t>режиме</w:t>
       </w:r>
-      <w:bookmarkEnd w:id="12"/>
+      <w:bookmarkEnd w:id="11"/>
     </w:p>
     <w:p>
       <w:pPr>
@@ -31955,7 +31807,6 @@
         <w:rPr>
           <w:lang w:val="ru-RU"/>
         </w:rPr>
-        <w:lastRenderedPageBreak/>
         <w:t>В этом уп</w:t>
       </w:r>
       <w:r>
@@ -32687,6 +32538,7 @@
         <w:rPr>
           <w:lang w:val="ru-RU"/>
         </w:rPr>
+        <w:lastRenderedPageBreak/>
         <w:t xml:space="preserve">Нажмите F5 для создания и запуска приложения. Обратите внимание, что </w:t>
       </w:r>
       <w:r>
@@ -32729,7 +32581,6 @@
         <w:rPr>
           <w:lang w:val="ru-RU"/>
         </w:rPr>
-        <w:lastRenderedPageBreak/>
         <w:t>Добавьте</w:t>
       </w:r>
       <w:r>
@@ -33059,7 +32910,7 @@
           <w:lang w:val="ru-RU"/>
         </w:rPr>
       </w:pPr>
-      <w:bookmarkStart w:id="13" w:name="_Toc431216224"/>
+      <w:bookmarkStart w:id="12" w:name="_Toc431216224"/>
       <w:r>
         <w:rPr>
           <w:lang w:val="ru-RU"/>
@@ -33084,7 +32935,7 @@
         </w:rPr>
         <w:t xml:space="preserve">3 – </w:t>
       </w:r>
-      <w:bookmarkEnd w:id="13"/>
+      <w:bookmarkEnd w:id="12"/>
       <w:r>
         <w:rPr>
           <w:lang w:val="ru-RU"/>
@@ -34025,7 +33876,14 @@
         <w:rPr>
           <w:lang w:val="ru-RU"/>
         </w:rPr>
-        <w:t>мейте ввиду,</w:t>
+        <w:t xml:space="preserve">мейте </w:t>
+      </w:r>
+      <w:r>
+        <w:rPr>
+          <w:lang w:val="ru-RU"/>
+        </w:rPr>
+        <w:lastRenderedPageBreak/>
+        <w:t>ввиду,</w:t>
       </w:r>
       <w:r>
         <w:rPr>
@@ -34180,7 +34038,6 @@
             <w:rStyle w:val="af0"/>
             <w:rFonts w:cs="Arial"/>
           </w:rPr>
-          <w:lastRenderedPageBreak/>
           <w:t>Mobile</w:t>
         </w:r>
         <w:r>
@@ -34524,7 +34381,7 @@
         </w:rPr>
       </w:pPr>
     </w:p>
-    <w:bookmarkStart w:id="14" w:name="_Toc431216225" w:displacedByCustomXml="next"/>
+    <w:bookmarkStart w:id="13" w:name="_Toc431216225" w:displacedByCustomXml="next"/>
     <w:sdt>
       <w:sdtPr>
         <w:rPr>
@@ -34539,6 +34396,11 @@
         </w:placeholder>
         <w:text/>
       </w:sdtPr>
+      <w:sdtEndPr>
+        <w:rPr>
+          <w:rStyle w:val="ab"/>
+        </w:rPr>
+      </w:sdtEndPr>
       <w:sdtContent>
         <w:p>
           <w:pPr>
@@ -34554,12 +34416,12 @@
               <w:rStyle w:val="ab"/>
               <w:lang w:val="ru-RU"/>
             </w:rPr>
-            <w:t>Выводы</w:t>
+            <w:t>Заключение</w:t>
           </w:r>
         </w:p>
       </w:sdtContent>
     </w:sdt>
-    <w:bookmarkEnd w:id="14"/>
+    <w:bookmarkEnd w:id="13"/>
     <w:p>
       <w:pPr>
         <w:rPr>
@@ -39212,14 +39074,14 @@
   </w:font>
   <w:font w:name="Times New Roman">
     <w:panose1 w:val="02020603050405020304"/>
-    <w:charset w:val="00"/>
+    <w:charset w:val="CC"/>
     <w:family w:val="roman"/>
     <w:pitch w:val="variable"/>
-    <w:sig w:usb0="E0002AFF" w:usb1="C0007841" w:usb2="00000009" w:usb3="00000000" w:csb0="000001FF" w:csb1="00000000"/>
+    <w:sig w:usb0="E0002EFF" w:usb1="C0007843" w:usb2="00000009" w:usb3="00000000" w:csb0="000001FF" w:csb1="00000000"/>
   </w:font>
   <w:font w:name="Courier New">
     <w:panose1 w:val="02070309020205020404"/>
-    <w:charset w:val="00"/>
+    <w:charset w:val="CC"/>
     <w:family w:val="modern"/>
     <w:pitch w:val="fixed"/>
     <w:sig w:usb0="E0002EFF" w:usb1="C0007843" w:usb2="00000009" w:usb3="00000000" w:csb0="000001FF" w:csb1="00000000"/>
@@ -39234,19 +39096,19 @@
   <w:font w:name="Verdana">
     <w:panose1 w:val="020B0604030504040204"/>
     <w:charset w:val="00"/>
-    <w:family w:val="swiss"/>
+    <w:family w:val="auto"/>
     <w:pitch w:val="variable"/>
     <w:sig w:usb0="A10006FF" w:usb1="4000205B" w:usb2="00000010" w:usb3="00000000" w:csb0="0000019F" w:csb1="00000000"/>
   </w:font>
   <w:font w:name="Calibri">
     <w:panose1 w:val="020F0502020204030204"/>
-    <w:charset w:val="00"/>
+    <w:charset w:val="CC"/>
     <w:family w:val="swiss"/>
     <w:pitch w:val="variable"/>
     <w:sig w:usb0="E00002FF" w:usb1="4000ACFF" w:usb2="00000001" w:usb3="00000000" w:csb0="0000019F" w:csb1="00000000"/>
   </w:font>
   <w:font w:name="MS Mincho">
-    <w:altName w:val="Yu Gothic UI"/>
+    <w:altName w:val="ＭＳ 明朝"/>
     <w:panose1 w:val="02020609040205080304"/>
     <w:charset w:val="80"/>
     <w:family w:val="auto"/>
@@ -39255,17 +39117,17 @@
   </w:font>
   <w:font w:name="Arial">
     <w:panose1 w:val="020B0604020202020204"/>
-    <w:charset w:val="00"/>
+    <w:charset w:val="CC"/>
     <w:family w:val="swiss"/>
     <w:pitch w:val="variable"/>
-    <w:sig w:usb0="E0002AFF" w:usb1="C0007843" w:usb2="00000009" w:usb3="00000000" w:csb0="000001FF" w:csb1="00000000"/>
+    <w:sig w:usb0="E0002EFF" w:usb1="C0007843" w:usb2="00000009" w:usb3="00000000" w:csb0="000001FF" w:csb1="00000000"/>
   </w:font>
   <w:font w:name="Cambria">
     <w:panose1 w:val="02040503050406030204"/>
-    <w:charset w:val="00"/>
+    <w:charset w:val="CC"/>
     <w:family w:val="roman"/>
     <w:pitch w:val="variable"/>
-    <w:sig w:usb0="A00002EF" w:usb1="4000004B" w:usb2="00000000" w:usb3="00000000" w:csb0="0000009F" w:csb1="00000000"/>
+    <w:sig w:usb0="E00002FF" w:usb1="400004FF" w:usb2="00000000" w:usb3="00000000" w:csb0="0000019F" w:csb1="00000000"/>
   </w:font>
   <w:font w:name="MS Gothic">
     <w:altName w:val="ＭＳ ゴシック"/>
@@ -39303,8 +39165,9 @@
     <w:panose1 w:val="02030600000101010101"/>
     <w:charset w:val="81"/>
     <w:family w:val="auto"/>
-    <w:pitch w:val="variable"/>
-    <w:sig w:usb0="B00002AF" w:usb1="69D77CFB" w:usb2="00000030" w:usb3="00000000" w:csb0="0008009F" w:csb1="00000000"/>
+    <w:notTrueType/>
+    <w:pitch w:val="fixed"/>
+    <w:sig w:usb0="00000001" w:usb1="09060000" w:usb2="00000010" w:usb3="00000000" w:csb0="00080000" w:csb1="00000000"/>
   </w:font>
   <w:font w:name="Tahoma">
     <w:panose1 w:val="020B0604030504040204"/>
@@ -39329,10 +39192,11 @@
   </w:font>
   <w:font w:name="Arial Unicode MS">
     <w:panose1 w:val="020B0604020202020204"/>
-    <w:charset w:val="80"/>
-    <w:family w:val="swiss"/>
+    <w:charset w:val="00"/>
+    <w:family w:val="roman"/>
+    <w:notTrueType/>
     <w:pitch w:val="variable"/>
-    <w:sig w:usb0="F7FFAFFF" w:usb1="E9DFFFFF" w:usb2="0000003F" w:usb3="00000000" w:csb0="003F01FF" w:csb1="00000000"/>
+    <w:sig w:usb0="00000003" w:usb1="00000000" w:usb2="00000000" w:usb3="00000000" w:csb0="00000001" w:csb1="00000000"/>
   </w:font>
   <w:font w:name="Segoe UI">
     <w:panose1 w:val="020B0502040204020203"/>
@@ -39359,7 +39223,7 @@
   </w:font>
   <w:font w:name="Calibri Light">
     <w:panose1 w:val="020F0302020204030204"/>
-    <w:charset w:val="00"/>
+    <w:charset w:val="CC"/>
     <w:family w:val="swiss"/>
     <w:pitch w:val="variable"/>
     <w:sig w:usb0="A00002EF" w:usb1="4000207B" w:usb2="00000000" w:usb3="00000000" w:csb0="0000019F" w:csb1="00000000"/>
@@ -39378,6 +39242,7 @@
   </w:compat>
   <w:rsids>
     <w:rsidRoot w:val="00BD6125"/>
+    <w:rsid w:val="001E73F4"/>
     <w:rsid w:val="00664A4C"/>
     <w:rsid w:val="0082200E"/>
     <w:rsid w:val="00BD6125"/>
@@ -40238,7 +40103,7 @@
 </file>
 
 <file path=customXml/itemProps1.xml><?xml version="1.0" encoding="utf-8"?>
-<ds:datastoreItem xmlns:ds="http://schemas.openxmlformats.org/officeDocument/2006/customXml" ds:itemID="{C465F5F4-4218-45AE-81C0-1C42B5EF426B}">
+<ds:datastoreItem xmlns:ds="http://schemas.openxmlformats.org/officeDocument/2006/customXml" ds:itemID="{21BA8A94-5B92-475C-A187-B72EF0060CE4}">
   <ds:schemaRefs>
     <ds:schemaRef ds:uri="http://schemas.openxmlformats.org/officeDocument/2006/bibliography"/>
   </ds:schemaRefs>

</xml_diff>

<commit_message>
Add translation of Lab 5
</commit_message>
<xml_diff>
--- a/!RU 05. Cloud Integration/RUS 05. Lab. Azure Mobile Apps.docx
+++ b/!RU 05. Cloud Integration/RUS 05. Lab. Azure Mobile Apps.docx
@@ -164,7 +164,15 @@
         <w:rPr>
           <w:lang w:val="ru-RU"/>
         </w:rPr>
-        <w:t>Сентябрь</w:t>
+        <w:t>Окт</w:t>
+      </w:r>
+      <w:bookmarkStart w:id="0" w:name="_GoBack"/>
+      <w:bookmarkEnd w:id="0"/>
+      <w:r>
+        <w:rPr>
+          <w:lang w:val="ru-RU"/>
+        </w:rPr>
+        <w:t>ябрь</w:t>
       </w:r>
       <w:r>
         <w:t xml:space="preserve">, 2015 </w:t>
@@ -1583,7 +1591,7 @@
         <w:br w:type="page"/>
       </w:r>
     </w:p>
-    <w:bookmarkStart w:id="0" w:name="_Toc431216213" w:displacedByCustomXml="next"/>
+    <w:bookmarkStart w:id="1" w:name="_Toc431216213" w:displacedByCustomXml="next"/>
     <w:sdt>
       <w:sdtPr>
         <w:rPr>
@@ -1597,6 +1605,7 @@
         </w:placeholder>
         <w:text/>
       </w:sdtPr>
+      <w:sdtEndPr/>
       <w:sdtContent>
         <w:p>
           <w:pPr>
@@ -1614,7 +1623,7 @@
         </w:p>
       </w:sdtContent>
     </w:sdt>
-    <w:bookmarkEnd w:id="0"/>
+    <w:bookmarkEnd w:id="1"/>
     <w:p>
       <w:pPr>
         <w:pStyle w:val="ppBodyText"/>
@@ -3344,7 +3353,7 @@
       <w:pPr>
         <w:pStyle w:val="2"/>
       </w:pPr>
-      <w:bookmarkStart w:id="1" w:name="_Toc157870738"/>
+      <w:bookmarkStart w:id="2" w:name="_Toc157870738"/>
       <w:r>
         <w:t>Системные требования</w:t>
       </w:r>
@@ -4184,8 +4193,8 @@
           <w:lang w:val="ru-RU"/>
         </w:rPr>
       </w:pPr>
-      <w:bookmarkStart w:id="2" w:name="_Toc431216214"/>
-      <w:bookmarkEnd w:id="1"/>
+      <w:bookmarkStart w:id="3" w:name="_Toc431216214"/>
+      <w:bookmarkEnd w:id="2"/>
       <w:r>
         <w:rPr>
           <w:lang w:val="ru-RU"/>
@@ -4223,7 +4232,7 @@
         </w:rPr>
         <w:t xml:space="preserve">Azure </w:t>
       </w:r>
-      <w:bookmarkEnd w:id="2"/>
+      <w:bookmarkEnd w:id="3"/>
       <w:r>
         <w:t>App</w:t>
       </w:r>
@@ -4482,7 +4491,7 @@
           <w:lang w:val="ru-RU"/>
         </w:rPr>
       </w:pPr>
-      <w:bookmarkStart w:id="3" w:name="_Toc431216215"/>
+      <w:bookmarkStart w:id="4" w:name="_Toc431216215"/>
       <w:r>
         <w:rPr>
           <w:lang w:val="ru-RU"/>
@@ -4513,7 +4522,7 @@
         </w:rPr>
         <w:t xml:space="preserve">Azure </w:t>
       </w:r>
-      <w:bookmarkEnd w:id="3"/>
+      <w:bookmarkEnd w:id="4"/>
     </w:p>
     <w:p>
       <w:pPr>
@@ -5661,8 +5670,6 @@
         </w:rPr>
         <w:t xml:space="preserve"> </w:t>
       </w:r>
-      <w:bookmarkStart w:id="4" w:name="_GoBack"/>
-      <w:bookmarkEnd w:id="4"/>
       <w:r>
         <w:t>Get</w:t>
       </w:r>
@@ -12403,25 +12410,13 @@
         <w:rPr>
           <w:lang w:val="ru-RU"/>
         </w:rPr>
-        <w:t xml:space="preserve"> </w:t>
-      </w:r>
-      <w:r>
-        <w:rPr>
-          <w:lang w:val="ru-RU"/>
-        </w:rPr>
-        <w:t>к службе</w:t>
-      </w:r>
-      <w:r>
-        <w:rPr>
-          <w:lang w:val="ru-RU"/>
-        </w:rPr>
-        <w:t>,</w:t>
-      </w:r>
-      <w:r>
-        <w:rPr>
-          <w:lang w:val="ru-RU"/>
-        </w:rPr>
-        <w:t xml:space="preserve"> она автоматически </w:t>
+        <w:t xml:space="preserve"> к службе</w:t>
+      </w:r>
+      <w:r>
+        <w:rPr>
+          <w:lang w:val="ru-RU"/>
+        </w:rPr>
+        <w:t xml:space="preserve">, она автоматически </w:t>
       </w:r>
       <w:r>
         <w:rPr>
@@ -15068,7 +15063,6 @@
           <w:color w:val="00B050"/>
           <w:sz w:val="20"/>
         </w:rPr>
-        <w:lastRenderedPageBreak/>
         <w:t xml:space="preserve">        </w:t>
       </w:r>
       <w:r>
@@ -15156,6 +15150,7 @@
           <w:color w:val="00B050"/>
           <w:sz w:val="20"/>
         </w:rPr>
+        <w:lastRenderedPageBreak/>
         <w:t xml:space="preserve">          </w:t>
       </w:r>
       <w:r>
@@ -23475,7 +23470,6 @@
           <w:sz w:val="20"/>
           <w:lang w:val="en-GB"/>
         </w:rPr>
-        <w:lastRenderedPageBreak/>
         <w:t xml:space="preserve">            </w:t>
       </w:r>
       <w:r>
@@ -23516,6 +23510,7 @@
           <w:sz w:val="20"/>
           <w:lang w:val="en-GB"/>
         </w:rPr>
+        <w:lastRenderedPageBreak/>
         <w:t xml:space="preserve">            user.MobileServiceAuthentication</w:t>
       </w:r>
       <w:r>
@@ -25574,81 +25569,87 @@
         <w:rPr>
           <w:lang w:val="ru-RU"/>
         </w:rPr>
+        <w:t>В этой версии</w:t>
+      </w:r>
+      <w:r>
+        <w:rPr>
+          <w:lang w:val="ru-RU"/>
+        </w:rPr>
+        <w:t xml:space="preserve"> </w:t>
+      </w:r>
+      <w:r>
+        <w:rPr>
+          <w:lang w:val="ru-RU"/>
+        </w:rPr>
+        <w:t xml:space="preserve">метода </w:t>
+      </w:r>
+      <w:r>
+        <w:rPr>
+          <w:b/>
+        </w:rPr>
+        <w:t>AuthenticateAsync</w:t>
+      </w:r>
+      <w:r>
+        <w:rPr>
+          <w:b/>
+          <w:lang w:val="ru-RU"/>
+        </w:rPr>
+        <w:t xml:space="preserve"> </w:t>
+      </w:r>
+      <w:r>
+        <w:rPr>
+          <w:lang w:val="ru-RU"/>
+        </w:rPr>
+        <w:t>для доступа к мобильно</w:t>
+      </w:r>
+      <w:r>
+        <w:rPr>
+          <w:lang w:val="ru-RU"/>
+        </w:rPr>
+        <w:t>й службе</w:t>
+      </w:r>
+      <w:r>
+        <w:rPr>
+          <w:lang w:val="ru-RU"/>
+        </w:rPr>
+        <w:t xml:space="preserve"> </w:t>
+      </w:r>
+      <w:r>
+        <w:rPr>
+          <w:lang w:val="ru-RU"/>
+        </w:rPr>
+        <w:t>приложение пытается использовать данные, к</w:t>
+      </w:r>
+      <w:r>
+        <w:rPr>
+          <w:lang w:val="ru-RU"/>
+        </w:rPr>
+        <w:t>оторые хранятся в PasswordVault</w:t>
+      </w:r>
+      <w:r>
+        <w:rPr>
+          <w:lang w:val="ru-RU"/>
+        </w:rPr>
+        <w:t>. Отправл</w:t>
+      </w:r>
+      <w:r>
+        <w:rPr>
+          <w:lang w:val="ru-RU"/>
+        </w:rPr>
+        <w:t>яется</w:t>
+      </w:r>
+      <w:r>
+        <w:rPr>
+          <w:lang w:val="ru-RU"/>
+        </w:rPr>
+        <w:t xml:space="preserve"> простой </w:t>
+      </w:r>
+      <w:r>
+        <w:rPr>
+          <w:lang w:val="ru-RU"/>
+        </w:rPr>
         <w:lastRenderedPageBreak/>
-        <w:t>В этой версии</w:t>
-      </w:r>
-      <w:r>
-        <w:rPr>
-          <w:lang w:val="ru-RU"/>
-        </w:rPr>
-        <w:t xml:space="preserve"> </w:t>
-      </w:r>
-      <w:r>
-        <w:rPr>
-          <w:lang w:val="ru-RU"/>
-        </w:rPr>
-        <w:t xml:space="preserve">метода </w:t>
-      </w:r>
-      <w:r>
-        <w:rPr>
-          <w:b/>
-        </w:rPr>
-        <w:t>AuthenticateAsync</w:t>
-      </w:r>
-      <w:r>
-        <w:rPr>
-          <w:b/>
-          <w:lang w:val="ru-RU"/>
-        </w:rPr>
-        <w:t xml:space="preserve"> </w:t>
-      </w:r>
-      <w:r>
-        <w:rPr>
-          <w:lang w:val="ru-RU"/>
-        </w:rPr>
-        <w:t>для доступа к мобильно</w:t>
-      </w:r>
-      <w:r>
-        <w:rPr>
-          <w:lang w:val="ru-RU"/>
-        </w:rPr>
-        <w:t>й службе</w:t>
-      </w:r>
-      <w:r>
-        <w:rPr>
-          <w:lang w:val="ru-RU"/>
-        </w:rPr>
-        <w:t xml:space="preserve"> </w:t>
-      </w:r>
-      <w:r>
-        <w:rPr>
-          <w:lang w:val="ru-RU"/>
-        </w:rPr>
-        <w:t>приложение пытается использовать данные, к</w:t>
-      </w:r>
-      <w:r>
-        <w:rPr>
-          <w:lang w:val="ru-RU"/>
-        </w:rPr>
-        <w:t>оторые хранятся в PasswordVault</w:t>
-      </w:r>
-      <w:r>
-        <w:rPr>
-          <w:lang w:val="ru-RU"/>
-        </w:rPr>
-        <w:t>. Отправл</w:t>
-      </w:r>
-      <w:r>
-        <w:rPr>
-          <w:lang w:val="ru-RU"/>
-        </w:rPr>
-        <w:t>яется</w:t>
-      </w:r>
-      <w:r>
-        <w:rPr>
-          <w:lang w:val="ru-RU"/>
-        </w:rPr>
-        <w:t xml:space="preserve"> простой запрос, чтобы убедиться, что </w:t>
+        <w:t xml:space="preserve">запрос, чтобы убедиться, что </w:t>
       </w:r>
       <w:r>
         <w:rPr>
@@ -34512,6 +34513,11 @@
         </w:placeholder>
         <w:text/>
       </w:sdtPr>
+      <w:sdtEndPr>
+        <w:rPr>
+          <w:rStyle w:val="ab"/>
+        </w:rPr>
+      </w:sdtEndPr>
       <w:sdtContent>
         <w:p>
           <w:pPr>
@@ -34861,7 +34867,7 @@
           <w:rPr>
             <w:noProof/>
           </w:rPr>
-          <w:t>8</w:t>
+          <w:t>2</w:t>
         </w:r>
         <w:r>
           <w:rPr>
@@ -37496,6 +37502,7 @@
   <w:style w:type="character" w:default="1" w:styleId="a0">
     <w:name w:val="Default Paragraph Font"/>
     <w:uiPriority w:val="1"/>
+    <w:semiHidden/>
     <w:unhideWhenUsed/>
   </w:style>
   <w:style w:type="table" w:default="1" w:styleId="a1">
@@ -39356,6 +39363,7 @@
     <w:rsid w:val="00585845"/>
     <w:rsid w:val="00664A4C"/>
     <w:rsid w:val="0082200E"/>
+    <w:rsid w:val="00A80518"/>
     <w:rsid w:val="00BD6125"/>
     <w:rsid w:val="00FE0D5F"/>
   </w:rsids>
@@ -40214,7 +40222,7 @@
 </file>
 
 <file path=customXml/itemProps1.xml><?xml version="1.0" encoding="utf-8"?>
-<ds:datastoreItem xmlns:ds="http://schemas.openxmlformats.org/officeDocument/2006/customXml" ds:itemID="{3B3A77ED-1E2B-4DB4-A9AA-B159CCB1F7F0}">
+<ds:datastoreItem xmlns:ds="http://schemas.openxmlformats.org/officeDocument/2006/customXml" ds:itemID="{088E2960-DC5E-47D7-832F-42485D50291A}">
   <ds:schemaRefs>
     <ds:schemaRef ds:uri="http://schemas.openxmlformats.org/officeDocument/2006/bibliography"/>
   </ds:schemaRefs>

</xml_diff>